<commit_message>
Añadido soporte para panic mode desde las reglas. Mejorado el caso de prueba del panic mode. Arreglado un fallo en el get() de la gramática.
git-svn-id: svn://aeon.xenmax.net/ryden/compi/2010_2011@87 1d2d9ec6-5410-49c2-88f3-5269144744df
</commit_message>
<xml_diff>
--- a/ETDS_final.docx
+++ b/ETDS_final.docx
@@ -1510,11 +1510,19 @@
         </w:rPr>
         <w:t xml:space="preserve"> ( ID </w:t>
       </w:r>
-      <w:r>
-        <w:rPr>
-          <w:rFonts w:cstheme="minorHAnsi"/>
-        </w:rPr>
-        <w:t xml:space="preserve">expresiones </w:t>
+      <w:proofErr w:type="spellStart"/>
+      <w:r>
+        <w:rPr>
+          <w:rFonts w:cstheme="minorHAnsi"/>
+        </w:rPr>
+        <w:t>id_o_array</w:t>
+      </w:r>
+      <w:proofErr w:type="spellEnd"/>
+      <w:r>
+        <w:rPr>
+          <w:rFonts w:cstheme="minorHAnsi"/>
+        </w:rPr>
+        <w:t xml:space="preserve"> </w:t>
       </w:r>
       <w:r>
         <w:rPr>
@@ -1572,6 +1580,61 @@
           <w:b/>
         </w:rPr>
         <w:t>) ;</w:t>
+      </w:r>
+    </w:p>
+    <w:p>
+      <w:pPr>
+        <w:ind w:left="2552" w:right="-1" w:hanging="2552"/>
+        <w:rPr>
+          <w:rFonts w:cstheme="minorHAnsi"/>
+        </w:rPr>
+      </w:pPr>
+      <w:proofErr w:type="spellStart"/>
+      <w:r>
+        <w:rPr>
+          <w:rFonts w:cstheme="minorHAnsi"/>
+        </w:rPr>
+        <w:t>id_o_array</w:t>
+      </w:r>
+      <w:proofErr w:type="spellEnd"/>
+      <w:r>
+        <w:rPr>
+          <w:rFonts w:cstheme="minorHAnsi"/>
+        </w:rPr>
+        <w:t xml:space="preserve"> -&gt;</w:t>
+      </w:r>
+      <w:r>
+        <w:rPr>
+          <w:rFonts w:cstheme="minorHAnsi"/>
+        </w:rPr>
+        <w:tab/>
+      </w:r>
+      <w:proofErr w:type="spellStart"/>
+      <w:r>
+        <w:rPr>
+          <w:rFonts w:cstheme="minorHAnsi"/>
+        </w:rPr>
+        <w:t>acceso_a_array</w:t>
+      </w:r>
+      <w:proofErr w:type="spellEnd"/>
+      <w:r>
+        <w:rPr>
+          <w:rFonts w:cstheme="minorHAnsi"/>
+        </w:rPr>
+        <w:br/>
+        <w:t>|</w:t>
+      </w:r>
+      <w:r>
+        <w:rPr>
+          <w:rFonts w:cstheme="minorHAnsi"/>
+        </w:rPr>
+        <w:t xml:space="preserve"> </w:t>
+      </w:r>
+      <w:r>
+        <w:rPr>
+          <w:rFonts w:cstheme="minorHAnsi"/>
+        </w:rPr>
+        <w:t>ξ</w:t>
       </w:r>
     </w:p>
     <w:p>
@@ -2468,6 +2531,7 @@
           <w:rFonts w:cstheme="minorHAnsi"/>
           <w:lang w:val="en-US"/>
         </w:rPr>
+        <w:lastRenderedPageBreak/>
         <w:t>factor</w:t>
       </w:r>
       <w:proofErr w:type="gramEnd"/>
@@ -2521,7 +2585,6 @@
         <w:rPr>
           <w:rFonts w:cstheme="minorHAnsi"/>
         </w:rPr>
-        <w:lastRenderedPageBreak/>
         <w:t>factor</w:t>
       </w:r>
       <w:proofErr w:type="gramEnd"/>

</xml_diff>